<commit_message>
Pievienoju plānu un README.md
</commit_message>
<xml_diff>
--- a/docs/plans.docx
+++ b/docs/plans.docx
@@ -12,19 +12,7 @@
         <w:rPr>
           <w:lang w:val="lv-LV"/>
         </w:rPr>
-        <w:t>1. nedēļa</w:t>
-      </w:r>
-      <w:r>
-        <w:rPr>
-          <w:lang w:val="lv-LV"/>
-        </w:rPr>
-        <w:t xml:space="preserve"> (līdz 10.02.):</w:t>
-      </w:r>
-      <w:r>
-        <w:rPr>
-          <w:lang w:val="lv-LV"/>
-        </w:rPr>
-        <w:t xml:space="preserve"> Projekts tiek nokompilēts bez kļūdām un pēc palaišanas atveras lietotnes logs.</w:t>
+        <w:t>1. nedēļa (līdz 10.02.): Projekts tiek nokompilēts bez kļūdām un pēc palaišanas atveras lietotnes logs.</w:t>
       </w:r>
     </w:p>
     <w:p>
@@ -37,36 +25,10 @@
         <w:rPr>
           <w:lang w:val="lv-LV"/>
         </w:rPr>
-        <w:t>2. nedēļa</w:t>
+        <w:t xml:space="preserve">2. nedēļa (līdz 17.02.): Tiek </w:t>
       </w:r>
       <w:r>
         <w:rPr>
-          <w:lang w:val="lv-LV"/>
-        </w:rPr>
-        <w:t xml:space="preserve"> </w:t>
-      </w:r>
-      <w:r>
-        <w:rPr>
-          <w:lang w:val="lv-LV"/>
-        </w:rPr>
-        <w:t>(</w:t>
-      </w:r>
-      <w:r>
-        <w:rPr>
-          <w:lang w:val="lv-LV"/>
-        </w:rPr>
-        <w:t>līdz 17.02.):</w:t>
-      </w:r>
-      <w:r>
-        <w:rPr>
-          <w:lang w:val="lv-LV"/>
-        </w:rPr>
-        <w:t xml:space="preserve"> Tiek </w:t>
-      </w:r>
-      <w:r>
-        <w:rPr>
-          <w:i/>
-          <w:iCs/>
           <w:lang w:val="lv-LV"/>
         </w:rPr>
         <w:t>ieviests</w:t>
@@ -75,7 +37,19 @@
         <w:rPr>
           <w:lang w:val="lv-LV"/>
         </w:rPr>
-        <w:t xml:space="preserve"> spēles lauks 7×6 un žetona krišana, kur žetons vienmēr iekrīt zemākajā brīvajā šūnā un gājiens pilnā kolonnā tiek noraidīts.</w:t>
+        <w:t xml:space="preserve"> spēles lauk</w:t>
+      </w:r>
+      <w:r>
+        <w:rPr>
+          <w:lang w:val="lv-LV"/>
+        </w:rPr>
+        <w:t>um</w:t>
+      </w:r>
+      <w:r>
+        <w:rPr>
+          <w:lang w:val="lv-LV"/>
+        </w:rPr>
+        <w:t>s 7×6 un žetona krišana, kur žetons vienmēr iekrīt zemākajā brīvajā šūnā un gājiens pilnā kolonnā tiek noraidīts.</w:t>
       </w:r>
     </w:p>
     <w:p>
@@ -88,31 +62,7 @@
         <w:rPr>
           <w:lang w:val="lv-LV"/>
         </w:rPr>
-        <w:t>3. nedēļa</w:t>
-      </w:r>
-      <w:r>
-        <w:rPr>
-          <w:lang w:val="lv-LV"/>
-        </w:rPr>
-        <w:t xml:space="preserve"> </w:t>
-      </w:r>
-      <w:r>
-        <w:rPr>
-          <w:lang w:val="lv-LV"/>
-        </w:rPr>
-        <w:t>(</w:t>
-      </w:r>
-      <w:r>
-        <w:rPr>
-          <w:lang w:val="lv-LV"/>
-        </w:rPr>
-        <w:t>līdz 24.02.):</w:t>
-      </w:r>
-      <w:r>
-        <w:rPr>
-          <w:lang w:val="lv-LV"/>
-        </w:rPr>
-        <w:t xml:space="preserve"> Tiek realizēta uzvaras pārbaude horizontāli, vertikāli un abos diagonāļu virzienos, kā arī neizšķirts, un vismaz 5 testa scenārijos rezultāts ir pareizs.</w:t>
+        <w:t>3. nedēļa (līdz 24.02.): Tiek realizēta uzvaras pārbaude horizontāli, vertikāli un abos diagonāļu virzienos, kā arī neizšķirts, un vismaz 5 testa scenārijos rezultāts ir pareizs.</w:t>
       </w:r>
     </w:p>
     <w:p>
@@ -125,33 +75,7 @@
         <w:rPr>
           <w:lang w:val="lv-LV"/>
         </w:rPr>
-        <w:t>4. nedēļa</w:t>
-      </w:r>
-      <w:r>
-        <w:rPr>
-          <w:lang w:val="lv-LV"/>
-        </w:rPr>
-        <w:t xml:space="preserve"> (līdz 3.03.):</w:t>
-      </w:r>
-      <w:r>
-        <w:rPr>
-          <w:lang w:val="lv-LV"/>
-        </w:rPr>
-        <w:t xml:space="preserve"> </w:t>
-      </w:r>
-      <w:proofErr w:type="spellStart"/>
-      <w:r>
-        <w:rPr>
-          <w:lang w:val="lv-LV"/>
-        </w:rPr>
-        <w:t>PvP</w:t>
-      </w:r>
-      <w:proofErr w:type="spellEnd"/>
-      <w:r>
-        <w:rPr>
-          <w:lang w:val="lv-LV"/>
-        </w:rPr>
-        <w:t xml:space="preserve"> režīmā ar peles ievadi var izspēlēt pilnu partiju līdz uzvarai vai neizšķirtam, korekti mainot spēlētāju pēc katra gājiena un parādot aktīvo spēlētāju.</w:t>
+        <w:t>4. nedēļa (līdz 3.03.): PvP režīmā ar peles ievadi var izspēlēt pilnu partiju līdz uzvarai vai neizšķirtam, korekti mainot spēlētāju pēc katra gājiena un parādot aktīvo spēlētāju.</w:t>
       </w:r>
     </w:p>
     <w:p>
@@ -164,33 +88,7 @@
         <w:rPr>
           <w:lang w:val="lv-LV"/>
         </w:rPr>
-        <w:t>5. nedēļa</w:t>
-      </w:r>
-      <w:r>
-        <w:rPr>
-          <w:lang w:val="lv-LV"/>
-        </w:rPr>
-        <w:t xml:space="preserve"> (līdz 10.03.):</w:t>
-      </w:r>
-      <w:r>
-        <w:rPr>
-          <w:lang w:val="lv-LV"/>
-        </w:rPr>
-        <w:t xml:space="preserve"> </w:t>
-      </w:r>
-      <w:proofErr w:type="spellStart"/>
-      <w:r>
-        <w:rPr>
-          <w:lang w:val="lv-LV"/>
-        </w:rPr>
-        <w:t>PvE</w:t>
-      </w:r>
-      <w:proofErr w:type="spellEnd"/>
-      <w:r>
-        <w:rPr>
-          <w:lang w:val="lv-LV"/>
-        </w:rPr>
-        <w:t xml:space="preserve"> režīmā pēc spēlētāja gājiena dators vienmēr veic derīgu gājienu ne ilgāk kā 1 sekundē un spēj uzvarēt vienā gājienā vai nobloķēt pretinieka uzvaru vienā gājienā, ja tas ir iespējams.</w:t>
+        <w:t>5. nedēļa (līdz 10.03.): PvE režīmā pēc spēlētāja gājiena dators vienmēr veic derīgu gājienu ne ilgāk kā 1 sekundē un spēj uzvarēt vienā gājienā vai nobloķēt pretinieka uzvaru vienā gājienā, ja tas ir iespējams.</w:t>
       </w:r>
     </w:p>
     <w:p>
@@ -203,19 +101,7 @@
         <w:rPr>
           <w:lang w:val="lv-LV"/>
         </w:rPr>
-        <w:t>6. nedēļa</w:t>
-      </w:r>
-      <w:r>
-        <w:rPr>
-          <w:lang w:val="lv-LV"/>
-        </w:rPr>
-        <w:t xml:space="preserve"> (līdz 17.03.):</w:t>
-      </w:r>
-      <w:r>
-        <w:rPr>
-          <w:lang w:val="lv-LV"/>
-        </w:rPr>
-        <w:t xml:space="preserve"> Pēc spēles beigām tiek parādīts atbilstošs rezultāta ekrāns (uzvara/zaudējums/neizšķirts) un darbojas spēles pārstartēšana, kas sāk jaunu partiju ar tukšu laukumu.</w:t>
+        <w:t>6. nedēļa (līdz 17.03.): Pēc spēles beigām tiek parādīts atbilstošs rezultāta ekrāns (uzvara/zaudējums/neizšķirts) un darbojas spēles pārstartēšana, kas sāk jaunu partiju ar tukšu laukumu.</w:t>
       </w:r>
     </w:p>
     <w:p>
@@ -228,113 +114,7 @@
         <w:rPr>
           <w:lang w:val="lv-LV"/>
         </w:rPr>
-        <w:t>7. nedēļa</w:t>
-      </w:r>
-      <w:r>
-        <w:rPr>
-          <w:lang w:val="lv-LV"/>
-        </w:rPr>
-        <w:t xml:space="preserve"> (līdz 24.03.):</w:t>
-      </w:r>
-      <w:r>
-        <w:rPr>
-          <w:lang w:val="lv-LV"/>
-        </w:rPr>
-        <w:t xml:space="preserve"> Failā stats/stats.csv tiek uzturēta spēlētāja kopējā statistika (</w:t>
-      </w:r>
-      <w:proofErr w:type="spellStart"/>
-      <w:r>
-        <w:rPr>
-          <w:lang w:val="lv-LV"/>
-        </w:rPr>
-        <w:t>name</w:t>
-      </w:r>
-      <w:proofErr w:type="spellEnd"/>
-      <w:r>
-        <w:rPr>
-          <w:lang w:val="lv-LV"/>
-        </w:rPr>
-        <w:t>,</w:t>
-      </w:r>
-      <w:r>
-        <w:rPr>
-          <w:lang w:val="lv-LV"/>
-        </w:rPr>
-        <w:t xml:space="preserve"> </w:t>
-      </w:r>
-      <w:proofErr w:type="spellStart"/>
-      <w:r>
-        <w:rPr>
-          <w:lang w:val="lv-LV"/>
-        </w:rPr>
-        <w:t>wins</w:t>
-      </w:r>
-      <w:proofErr w:type="spellEnd"/>
-      <w:r>
-        <w:rPr>
-          <w:lang w:val="lv-LV"/>
-        </w:rPr>
-        <w:t>,</w:t>
-      </w:r>
-      <w:r>
-        <w:rPr>
-          <w:lang w:val="lv-LV"/>
-        </w:rPr>
-        <w:t xml:space="preserve"> </w:t>
-      </w:r>
-      <w:proofErr w:type="spellStart"/>
-      <w:r>
-        <w:rPr>
-          <w:lang w:val="lv-LV"/>
-        </w:rPr>
-        <w:t>losses</w:t>
-      </w:r>
-      <w:proofErr w:type="spellEnd"/>
-      <w:r>
-        <w:rPr>
-          <w:lang w:val="lv-LV"/>
-        </w:rPr>
-        <w:t>,</w:t>
-      </w:r>
-      <w:r>
-        <w:rPr>
-          <w:lang w:val="lv-LV"/>
-        </w:rPr>
-        <w:t xml:space="preserve"> </w:t>
-      </w:r>
-      <w:proofErr w:type="spellStart"/>
-      <w:r>
-        <w:rPr>
-          <w:lang w:val="lv-LV"/>
-        </w:rPr>
-        <w:t>ties</w:t>
-      </w:r>
-      <w:proofErr w:type="spellEnd"/>
-      <w:r>
-        <w:rPr>
-          <w:lang w:val="lv-LV"/>
-        </w:rPr>
-        <w:t>,</w:t>
-      </w:r>
-      <w:r>
-        <w:rPr>
-          <w:lang w:val="lv-LV"/>
-        </w:rPr>
-        <w:t xml:space="preserve"> </w:t>
-      </w:r>
-      <w:proofErr w:type="spellStart"/>
-      <w:r>
-        <w:rPr>
-          <w:lang w:val="lv-LV"/>
-        </w:rPr>
-        <w:t>last_played</w:t>
-      </w:r>
-      <w:proofErr w:type="spellEnd"/>
-      <w:r>
-        <w:rPr>
-          <w:lang w:val="lv-LV"/>
-        </w:rPr>
-        <w:t>), kur pēc katras spēles tiek atjaunināta vai izveidota viena rinda ar pareiziem skaitītājiem un pēdējo datumu/laiku.</w:t>
+        <w:t>7. nedēļa (līdz 24.03.): Failā stats/stats.csv tiek uzturēta spēlētāja kopējā statistika (name, wins, losses, ties, last_played), kur pēc katras spēles tiek atjaunināta vai izveidota viena rinda ar pareiziem skaitītājiem un pēdējo datumu/laiku.</w:t>
       </w:r>
     </w:p>
     <w:p>
@@ -347,33 +127,7 @@
         <w:rPr>
           <w:lang w:val="lv-LV"/>
         </w:rPr>
-        <w:t>8. nedēļa</w:t>
-      </w:r>
-      <w:r>
-        <w:rPr>
-          <w:lang w:val="lv-LV"/>
-        </w:rPr>
-        <w:t xml:space="preserve"> (līdz 31.03.):</w:t>
-      </w:r>
-      <w:r>
-        <w:rPr>
-          <w:lang w:val="lv-LV"/>
-        </w:rPr>
-        <w:t xml:space="preserve"> Repozitorijā ir aktuāls README un </w:t>
-      </w:r>
-      <w:proofErr w:type="spellStart"/>
-      <w:r>
-        <w:rPr>
-          <w:lang w:val="lv-LV"/>
-        </w:rPr>
-        <w:t>docs</w:t>
-      </w:r>
-      <w:proofErr w:type="spellEnd"/>
-      <w:r>
-        <w:rPr>
-          <w:lang w:val="lv-LV"/>
-        </w:rPr>
-        <w:t>/ konceptuālais modelis, un projektu var uzbūvēt un palaist no nulles, sekojot instrukcijai, uz Windows 10/11.</w:t>
+        <w:t>8. nedēļa (līdz 31.03.): Repozitorijā ir aktuāls README un docs/ konceptuālais modelis, un projektu var uzbūvēt un palaist no nulles, sekojot instrukcijai, uz Windows 10/11.</w:t>
       </w:r>
     </w:p>
     <w:p>
@@ -996,6 +750,7 @@
   <w:style w:type="character" w:default="1" w:styleId="DefaultParagraphFont">
     <w:name w:val="Default Paragraph Font"/>
     <w:uiPriority w:val="1"/>
+    <w:semiHidden/>
     <w:unhideWhenUsed/>
   </w:style>
   <w:style w:type="table" w:default="1" w:styleId="TableNormal">

</xml_diff>